<commit_message>
Computer vision: classifying railway locomotives: TF in practice week 4
</commit_message>
<xml_diff>
--- a/RelatedNotes/DeepLearningWithPython.docx
+++ b/RelatedNotes/DeepLearningWithPython.docx
@@ -5,26 +5,589 @@
     <w:p>
       <w:pPr>
         <w:rPr>
+          <w:b/>
+          <w:bCs/>
           <w:sz w:val="28"/>
           <w:szCs w:val="28"/>
-        </w:rPr>
-      </w:pPr>
-      <w:r>
-        <w:rPr>
+          <w:u w:val="single"/>
+        </w:rPr>
+      </w:pPr>
+      <w:r>
+        <w:rPr>
+          <w:b/>
+          <w:bCs/>
           <w:sz w:val="28"/>
           <w:szCs w:val="28"/>
-        </w:rPr>
-        <w:t>CHAPTER 5: Deep Learning with Computer Vision</w:t>
+          <w:u w:val="single"/>
+        </w:rPr>
+        <w:t xml:space="preserve">Deep Learning with </w:t>
+      </w:r>
+      <w:r>
+        <w:rPr>
+          <w:b/>
+          <w:bCs/>
+          <w:sz w:val="28"/>
+          <w:szCs w:val="28"/>
+          <w:u w:val="single"/>
+        </w:rPr>
+        <w:t>Python, Francois Chollet book notes</w:t>
       </w:r>
     </w:p>
     <w:p/>
     <w:p>
       <w:pPr>
         <w:rPr>
-          <w:sz w:val="20"/>
-          <w:szCs w:val="20"/>
-        </w:rPr>
-      </w:pPr>
+          <w:sz w:val="28"/>
+          <w:szCs w:val="28"/>
+        </w:rPr>
+      </w:pPr>
+      <w:r>
+        <w:rPr>
+          <w:sz w:val="28"/>
+          <w:szCs w:val="28"/>
+        </w:rPr>
+        <w:t>Chapter 2</w:t>
+      </w:r>
+      <w:r>
+        <w:rPr>
+          <w:sz w:val="28"/>
+          <w:szCs w:val="28"/>
+        </w:rPr>
+        <w:t>: Before we begin, mathematical building blocks of neural networks Page 25</w:t>
+      </w:r>
+    </w:p>
+    <w:p>
+      <w:pPr>
+        <w:rPr>
+          <w:sz w:val="24"/>
+          <w:szCs w:val="24"/>
+        </w:rPr>
+      </w:pPr>
+      <w:r>
+        <w:rPr>
+          <w:sz w:val="24"/>
+          <w:szCs w:val="24"/>
+        </w:rPr>
+        <w:t>2.2 Tensors</w:t>
+      </w:r>
+    </w:p>
+    <w:p>
+      <w:pPr>
+        <w:rPr>
+          <w:sz w:val="24"/>
+          <w:szCs w:val="24"/>
+        </w:rPr>
+      </w:pPr>
+      <w:r>
+        <w:rPr>
+          <w:b/>
+          <w:bCs/>
+          <w:sz w:val="24"/>
+          <w:szCs w:val="24"/>
+          <w:u w:val="single"/>
+        </w:rPr>
+        <w:t>Scalar</w:t>
+      </w:r>
+      <w:r>
+        <w:rPr>
+          <w:b/>
+          <w:bCs/>
+          <w:sz w:val="24"/>
+          <w:szCs w:val="24"/>
+          <w:u w:val="single"/>
+        </w:rPr>
+        <w:t xml:space="preserve"> 0</w:t>
+      </w:r>
+      <w:r>
+        <w:rPr>
+          <w:b/>
+          <w:bCs/>
+          <w:sz w:val="24"/>
+          <w:szCs w:val="24"/>
+          <w:u w:val="single"/>
+        </w:rPr>
+        <w:t>D</w:t>
+      </w:r>
+      <w:r>
+        <w:rPr>
+          <w:b/>
+          <w:bCs/>
+          <w:sz w:val="24"/>
+          <w:szCs w:val="24"/>
+          <w:u w:val="single"/>
+        </w:rPr>
+        <w:t xml:space="preserve"> tensor</w:t>
+      </w:r>
+    </w:p>
+    <w:p>
+      <w:pPr>
+        <w:pStyle w:val="ListParagraph"/>
+        <w:numPr>
+          <w:ilvl w:val="0"/>
+          <w:numId w:val="2"/>
+        </w:numPr>
+      </w:pPr>
+      <w:r>
+        <w:t>A scalar is a 0 dimensional tensor.</w:t>
+      </w:r>
+    </w:p>
+    <w:p>
+      <w:pPr>
+        <w:pStyle w:val="ListParagraph"/>
+        <w:numPr>
+          <w:ilvl w:val="0"/>
+          <w:numId w:val="2"/>
+        </w:numPr>
+      </w:pPr>
+      <w:r>
+        <w:t>A float32 or float64 number in numpy is a scalar tensor.</w:t>
+      </w:r>
+    </w:p>
+    <w:p>
+      <w:pPr>
+        <w:pStyle w:val="ListParagraph"/>
+        <w:numPr>
+          <w:ilvl w:val="0"/>
+          <w:numId w:val="2"/>
+        </w:numPr>
+      </w:pPr>
+      <w:r>
+        <w:rPr>
+          <w:i/>
+          <w:iCs/>
+        </w:rPr>
+        <w:t>Ndim</w:t>
+      </w:r>
+      <w:r>
+        <w:t xml:space="preserve"> gives us the number of axes or </w:t>
+      </w:r>
+      <w:r>
+        <w:t>rank</w:t>
+      </w:r>
+      <w:r>
+        <w:t xml:space="preserve"> (its also called dimension sometimes but next we will see why dimension can be confusing)</w:t>
+      </w:r>
+    </w:p>
+    <w:p>
+      <w:pPr>
+        <w:pStyle w:val="ListParagraph"/>
+        <w:numPr>
+          <w:ilvl w:val="0"/>
+          <w:numId w:val="2"/>
+        </w:numPr>
+      </w:pPr>
+      <w:r>
+        <w:t>&gt;&gt; a = np.array(12)</w:t>
+      </w:r>
+    </w:p>
+    <w:p>
+      <w:pPr>
+        <w:pStyle w:val="ListParagraph"/>
+      </w:pPr>
+      <w:r>
+        <w:t>&gt;&gt; a.ndim returns 0</w:t>
+      </w:r>
+    </w:p>
+    <w:p>
+      <w:r>
+        <w:rPr>
+          <w:b/>
+          <w:bCs/>
+          <w:u w:val="single"/>
+        </w:rPr>
+        <w:t>Vector 1</w:t>
+      </w:r>
+      <w:r>
+        <w:rPr>
+          <w:b/>
+          <w:bCs/>
+          <w:u w:val="single"/>
+        </w:rPr>
+        <w:t>D</w:t>
+      </w:r>
+      <w:r>
+        <w:rPr>
+          <w:b/>
+          <w:bCs/>
+          <w:u w:val="single"/>
+        </w:rPr>
+        <w:t xml:space="preserve"> tensor</w:t>
+      </w:r>
+    </w:p>
+    <w:p>
+      <w:pPr>
+        <w:pStyle w:val="ListParagraph"/>
+        <w:numPr>
+          <w:ilvl w:val="0"/>
+          <w:numId w:val="3"/>
+        </w:numPr>
+      </w:pPr>
+      <w:r>
+        <w:t>An array of number is called as a vector or 1D tensor.</w:t>
+      </w:r>
+    </w:p>
+    <w:p>
+      <w:pPr>
+        <w:pStyle w:val="ListParagraph"/>
+        <w:numPr>
+          <w:ilvl w:val="0"/>
+          <w:numId w:val="3"/>
+        </w:numPr>
+      </w:pPr>
+      <w:r>
+        <w:t>Ex: b = np.array([1,2,3,4]</w:t>
+      </w:r>
+    </w:p>
+    <w:p>
+      <w:pPr>
+        <w:pStyle w:val="ListParagraph"/>
+      </w:pPr>
+      <w:r>
+        <w:t>&gt;&gt; b.ndim will return 1</w:t>
+      </w:r>
+    </w:p>
+    <w:p>
+      <w:pPr>
+        <w:pStyle w:val="ListParagraph"/>
+        <w:numPr>
+          <w:ilvl w:val="0"/>
+          <w:numId w:val="3"/>
+        </w:numPr>
+      </w:pPr>
+      <w:r>
+        <w:t xml:space="preserve">Note that </w:t>
+      </w:r>
+      <w:r>
+        <w:rPr>
+          <w:i/>
+          <w:iCs/>
+        </w:rPr>
+        <w:t>ndim</w:t>
+      </w:r>
+      <w:r>
+        <w:t xml:space="preserve"> will always return the RANK of a tensor even if the function name includes </w:t>
+      </w:r>
+      <w:r>
+        <w:rPr>
+          <w:i/>
+          <w:iCs/>
+        </w:rPr>
+        <w:t>dim</w:t>
+      </w:r>
+      <w:r>
+        <w:t>.</w:t>
+      </w:r>
+    </w:p>
+    <w:p>
+      <w:pPr>
+        <w:pStyle w:val="ListParagraph"/>
+        <w:numPr>
+          <w:ilvl w:val="0"/>
+          <w:numId w:val="3"/>
+        </w:numPr>
+      </w:pPr>
+      <w:r>
+        <w:t xml:space="preserve">Think of </w:t>
+      </w:r>
+      <w:r>
+        <w:t>rank as axes</w:t>
+      </w:r>
+      <w:r>
+        <w:t xml:space="preserve"> x, y, z. Question how many axes will you require to draw the data in a tensor?</w:t>
+      </w:r>
+      <w:r>
+        <w:t xml:space="preserve"> The answer gives u a rank. Lets say rank is 5 then we call that tensor 5D tensor.</w:t>
+      </w:r>
+    </w:p>
+    <w:p>
+      <w:pPr>
+        <w:pStyle w:val="ListParagraph"/>
+        <w:numPr>
+          <w:ilvl w:val="0"/>
+          <w:numId w:val="3"/>
+        </w:numPr>
+      </w:pPr>
+      <w:r>
+        <w:t>A dimension can also be referred to as no. of dimensions in an array. So above array has 4 dimensions as it has 4 elements.</w:t>
+      </w:r>
+      <w:r>
+        <w:t xml:space="preserve"> But it is also called 1D tensor. So the dimension in 1D is actually rank.</w:t>
+      </w:r>
+    </w:p>
+    <w:p>
+      <w:pPr>
+        <w:rPr>
+          <w:b/>
+          <w:bCs/>
+          <w:u w:val="single"/>
+        </w:rPr>
+      </w:pPr>
+      <w:r>
+        <w:rPr>
+          <w:b/>
+          <w:bCs/>
+          <w:u w:val="single"/>
+        </w:rPr>
+        <w:t>Matrices 2D tensors</w:t>
+      </w:r>
+    </w:p>
+    <w:p>
+      <w:pPr>
+        <w:pStyle w:val="ListParagraph"/>
+        <w:numPr>
+          <w:ilvl w:val="0"/>
+          <w:numId w:val="4"/>
+        </w:numPr>
+      </w:pPr>
+      <w:r>
+        <w:t>An array of vector is a matrix or 2D tensor.</w:t>
+      </w:r>
+    </w:p>
+    <w:p>
+      <w:pPr>
+        <w:pStyle w:val="ListParagraph"/>
+        <w:numPr>
+          <w:ilvl w:val="0"/>
+          <w:numId w:val="4"/>
+        </w:numPr>
+      </w:pPr>
+      <w:r>
+        <w:t>How many axes can you draw a matrix on? 2 hence the rank = 2 and hence 2D tensor.</w:t>
+      </w:r>
+    </w:p>
+    <w:p>
+      <w:pPr>
+        <w:pStyle w:val="ListParagraph"/>
+        <w:numPr>
+          <w:ilvl w:val="0"/>
+          <w:numId w:val="4"/>
+        </w:numPr>
+      </w:pPr>
+      <w:r>
+        <w:t>&gt;&gt; x = [[1,2,3],[4,5,6],[7,8,9]]</w:t>
+      </w:r>
+    </w:p>
+    <w:p>
+      <w:pPr>
+        <w:rPr>
+          <w:b/>
+          <w:bCs/>
+          <w:u w:val="single"/>
+        </w:rPr>
+      </w:pPr>
+      <w:r>
+        <w:rPr>
+          <w:b/>
+          <w:bCs/>
+          <w:u w:val="single"/>
+        </w:rPr>
+        <w:t>3D tensor</w:t>
+      </w:r>
+    </w:p>
+    <w:p>
+      <w:pPr>
+        <w:pStyle w:val="ListParagraph"/>
+        <w:numPr>
+          <w:ilvl w:val="0"/>
+          <w:numId w:val="5"/>
+        </w:numPr>
+      </w:pPr>
+      <w:r>
+        <w:t>By packing the</w:t>
+      </w:r>
+      <w:r>
+        <w:t xml:space="preserve"> 2 xs into an array you get a 3D tensor.</w:t>
+      </w:r>
+      <w:r>
+        <w:t xml:space="preserve"> By packing two or more 3D tensors you get a 4D tensor and so on..</w:t>
+      </w:r>
+    </w:p>
+    <w:p>
+      <w:pPr>
+        <w:pStyle w:val="ListParagraph"/>
+        <w:numPr>
+          <w:ilvl w:val="0"/>
+          <w:numId w:val="5"/>
+        </w:numPr>
+      </w:pPr>
+      <w:r>
+        <w:t>&gt;&gt; y = [x, x]</w:t>
+      </w:r>
+    </w:p>
+    <w:p>
+      <w:pPr>
+        <w:pStyle w:val="ListParagraph"/>
+      </w:pPr>
+      <w:r>
+        <w:t>&gt;&gt; y.ndim will return 3</w:t>
+      </w:r>
+    </w:p>
+    <w:p>
+      <w:pPr>
+        <w:pStyle w:val="ListParagraph"/>
+        <w:numPr>
+          <w:ilvl w:val="0"/>
+          <w:numId w:val="5"/>
+        </w:numPr>
+      </w:pPr>
+      <w:r>
+        <w:t>Here two axes are for the rows and columns of the matrix and 3</w:t>
+      </w:r>
+      <w:r>
+        <w:rPr>
+          <w:vertAlign w:val="superscript"/>
+        </w:rPr>
+        <w:t>rd</w:t>
+      </w:r>
+      <w:r>
+        <w:t xml:space="preserve"> axis for the elements (matrices) in the outer most array []</w:t>
+      </w:r>
+      <w:r>
+        <w:t>.</w:t>
+      </w:r>
+    </w:p>
+    <w:p>
+      <w:pPr>
+        <w:pStyle w:val="ListParagraph"/>
+        <w:numPr>
+          <w:ilvl w:val="0"/>
+          <w:numId w:val="5"/>
+        </w:numPr>
+      </w:pPr>
+      <w:r>
+        <w:t xml:space="preserve">Shape of y is (2, 3, 3). </w:t>
+      </w:r>
+      <w:r>
+        <w:t>This 2, 3 and 3 are the number of dimensions</w:t>
+      </w:r>
+      <w:r>
+        <w:t xml:space="preserve"> (different than rank)</w:t>
+      </w:r>
+      <w:r>
+        <w:t xml:space="preserve"> along each axis. </w:t>
+      </w:r>
+      <w:r>
+        <w:t>Rank can be calculated based on shape as well.</w:t>
+      </w:r>
+      <w:r>
+        <w:t xml:space="preserve"> We have 2 elements of 3 x 3 matrices.</w:t>
+      </w:r>
+    </w:p>
+    <w:p>
+      <w:r>
+        <w:rPr>
+          <w:b/>
+          <w:bCs/>
+          <w:u w:val="single"/>
+        </w:rPr>
+        <w:t>Key attributes</w:t>
+      </w:r>
+    </w:p>
+    <w:p>
+      <w:pPr>
+        <w:pStyle w:val="ListParagraph"/>
+        <w:numPr>
+          <w:ilvl w:val="0"/>
+          <w:numId w:val="6"/>
+        </w:numPr>
+      </w:pPr>
+      <w:r>
+        <w:rPr>
+          <w:i/>
+          <w:iCs/>
+        </w:rPr>
+        <w:lastRenderedPageBreak/>
+        <w:t>Number of axes (rank) –</w:t>
+      </w:r>
+      <w:r>
+        <w:t xml:space="preserve"> Returned using ndim.</w:t>
+      </w:r>
+      <w:r>
+        <w:t xml:space="preserve"> We have seen plenty of examples above.</w:t>
+      </w:r>
+    </w:p>
+    <w:p>
+      <w:pPr>
+        <w:pStyle w:val="ListParagraph"/>
+        <w:numPr>
+          <w:ilvl w:val="0"/>
+          <w:numId w:val="6"/>
+        </w:numPr>
+      </w:pPr>
+      <w:r>
+        <w:rPr>
+          <w:i/>
+          <w:iCs/>
+        </w:rPr>
+        <w:t>Shape –</w:t>
+      </w:r>
+      <w:r>
+        <w:t xml:space="preserve"> Tuple desc</w:t>
+      </w:r>
+      <w:r>
+        <w:t>ribes the number of dimensions along each axis. Total elements in shape tuple equal rank.</w:t>
+      </w:r>
+      <w:r>
+        <w:t xml:space="preserve"> A scalar has empty shape (), a vector has shape like (5,)</w:t>
+      </w:r>
+      <w:r>
+        <w:t xml:space="preserve"> etc..</w:t>
+      </w:r>
+      <w:r>
+        <w:t>.</w:t>
+      </w:r>
+    </w:p>
+    <w:p>
+      <w:pPr>
+        <w:pStyle w:val="ListParagraph"/>
+        <w:numPr>
+          <w:ilvl w:val="0"/>
+          <w:numId w:val="6"/>
+        </w:numPr>
+        <w:rPr>
+          <w:b/>
+          <w:bCs/>
+        </w:rPr>
+      </w:pPr>
+      <w:r>
+        <w:t>Dtype – Returns the data type of number in a tensor.</w:t>
+      </w:r>
+      <w:r>
+        <w:t xml:space="preserve"> Various dtypes are float32, uint8, float 64 and so on.</w:t>
+      </w:r>
+      <w:r>
+        <w:t xml:space="preserve"> Rarely will you see a ‘char’ tensor. </w:t>
+      </w:r>
+      <w:r>
+        <w:rPr>
+          <w:b/>
+          <w:bCs/>
+        </w:rPr>
+        <w:t>Char tensors are not implemented in numpy for technical reasons.</w:t>
+      </w:r>
+    </w:p>
+    <w:p>
+      <w:pPr>
+        <w:rPr>
+          <w:b/>
+          <w:bCs/>
+        </w:rPr>
+      </w:pPr>
+    </w:p>
+    <w:p>
+      <w:pPr>
+        <w:rPr>
+          <w:sz w:val="24"/>
+          <w:szCs w:val="24"/>
+        </w:rPr>
+      </w:pPr>
+      <w:r>
+        <w:rPr>
+          <w:b/>
+          <w:bCs/>
+        </w:rPr>
+        <w:t>Begin from page 34.</w:t>
+      </w:r>
     </w:p>
     <w:sectPr>
       <w:pgSz w:w="12240" w:h="15840"/>
@@ -34,6 +597,707 @@
     </w:sectPr>
   </w:body>
 </w:document>
+</file>
+
+<file path=word/numbering.xml><?xml version="1.0" encoding="utf-8"?>
+<w:numbering xmlns:wpc="http://schemas.microsoft.com/office/word/2010/wordprocessingCanvas" xmlns:cx="http://schemas.microsoft.com/office/drawing/2014/chartex" xmlns:cx1="http://schemas.microsoft.com/office/drawing/2015/9/8/chartex" xmlns:cx2="http://schemas.microsoft.com/office/drawing/2015/10/21/chartex" xmlns:cx3="http://schemas.microsoft.com/office/drawing/2016/5/9/chartex" xmlns:cx4="http://schemas.microsoft.com/office/drawing/2016/5/10/chartex" xmlns:cx5="http://schemas.microsoft.com/office/drawing/2016/5/11/chartex" xmlns:cx6="http://schemas.microsoft.com/office/drawing/2016/5/12/chartex" xmlns:cx7="http://schemas.microsoft.com/office/drawing/2016/5/13/chartex" xmlns:cx8="http://schemas.microsoft.com/office/drawing/2016/5/14/chartex" xmlns:mc="http://schemas.openxmlformats.org/markup-compatibility/2006" xmlns:aink="http://schemas.microsoft.com/office/drawing/2016/ink" xmlns:am3d="http://schemas.microsoft.com/office/drawing/2017/model3d" xmlns:o="urn:schemas-microsoft-com:office:office" xmlns:r="http://schemas.openxmlformats.org/officeDocument/2006/relationships" xmlns:m="http://schemas.openxmlformats.org/officeDocument/2006/math" xmlns:v="urn:schemas-microsoft-com:vml" xmlns:wp14="http://schemas.microsoft.com/office/word/2010/wordprocessingDrawing" xmlns:wp="http://schemas.openxmlformats.org/drawingml/2006/wordprocessingDrawing" xmlns:w10="urn:schemas-microsoft-com:office:word" xmlns:w="http://schemas.openxmlformats.org/wordprocessingml/2006/main" xmlns:w14="http://schemas.microsoft.com/office/word/2010/wordml" xmlns:w15="http://schemas.microsoft.com/office/word/2012/wordml" xmlns:w16cex="http://schemas.microsoft.com/office/word/2018/wordml/cex" xmlns:w16cid="http://schemas.microsoft.com/office/word/2016/wordml/cid" xmlns:w16="http://schemas.microsoft.com/office/word/2018/wordml" xmlns:w16se="http://schemas.microsoft.com/office/word/2015/wordml/symex" xmlns:wpg="http://schemas.microsoft.com/office/word/2010/wordprocessingGroup" xmlns:wpi="http://schemas.microsoft.com/office/word/2010/wordprocessingInk" xmlns:wne="http://schemas.microsoft.com/office/word/2006/wordml" xmlns:wps="http://schemas.microsoft.com/office/word/2010/wordprocessingShape" mc:Ignorable="w14 w15 w16se w16cid w16 w16cex wp14">
+  <w:abstractNum w:abstractNumId="0" w15:restartNumberingAfterBreak="0">
+    <w:nsid w:val="08874B23"/>
+    <w:multiLevelType w:val="hybridMultilevel"/>
+    <w:tmpl w:val="8A68621E"/>
+    <w:lvl w:ilvl="0" w:tplc="04090001">
+      <w:start w:val="1"/>
+      <w:numFmt w:val="bullet"/>
+      <w:lvlText w:val=""/>
+      <w:lvlJc w:val="left"/>
+      <w:pPr>
+        <w:ind w:left="720" w:hanging="360"/>
+      </w:pPr>
+      <w:rPr>
+        <w:rFonts w:ascii="Symbol" w:hAnsi="Symbol" w:hint="default"/>
+      </w:rPr>
+    </w:lvl>
+    <w:lvl w:ilvl="1" w:tplc="04090003" w:tentative="1">
+      <w:start w:val="1"/>
+      <w:numFmt w:val="bullet"/>
+      <w:lvlText w:val="o"/>
+      <w:lvlJc w:val="left"/>
+      <w:pPr>
+        <w:ind w:left="1440" w:hanging="360"/>
+      </w:pPr>
+      <w:rPr>
+        <w:rFonts w:ascii="Courier New" w:hAnsi="Courier New" w:cs="Courier New" w:hint="default"/>
+      </w:rPr>
+    </w:lvl>
+    <w:lvl w:ilvl="2" w:tplc="04090005" w:tentative="1">
+      <w:start w:val="1"/>
+      <w:numFmt w:val="bullet"/>
+      <w:lvlText w:val=""/>
+      <w:lvlJc w:val="left"/>
+      <w:pPr>
+        <w:ind w:left="2160" w:hanging="360"/>
+      </w:pPr>
+      <w:rPr>
+        <w:rFonts w:ascii="Wingdings" w:hAnsi="Wingdings" w:hint="default"/>
+      </w:rPr>
+    </w:lvl>
+    <w:lvl w:ilvl="3" w:tplc="04090001" w:tentative="1">
+      <w:start w:val="1"/>
+      <w:numFmt w:val="bullet"/>
+      <w:lvlText w:val=""/>
+      <w:lvlJc w:val="left"/>
+      <w:pPr>
+        <w:ind w:left="2880" w:hanging="360"/>
+      </w:pPr>
+      <w:rPr>
+        <w:rFonts w:ascii="Symbol" w:hAnsi="Symbol" w:hint="default"/>
+      </w:rPr>
+    </w:lvl>
+    <w:lvl w:ilvl="4" w:tplc="04090003" w:tentative="1">
+      <w:start w:val="1"/>
+      <w:numFmt w:val="bullet"/>
+      <w:lvlText w:val="o"/>
+      <w:lvlJc w:val="left"/>
+      <w:pPr>
+        <w:ind w:left="3600" w:hanging="360"/>
+      </w:pPr>
+      <w:rPr>
+        <w:rFonts w:ascii="Courier New" w:hAnsi="Courier New" w:cs="Courier New" w:hint="default"/>
+      </w:rPr>
+    </w:lvl>
+    <w:lvl w:ilvl="5" w:tplc="04090005" w:tentative="1">
+      <w:start w:val="1"/>
+      <w:numFmt w:val="bullet"/>
+      <w:lvlText w:val=""/>
+      <w:lvlJc w:val="left"/>
+      <w:pPr>
+        <w:ind w:left="4320" w:hanging="360"/>
+      </w:pPr>
+      <w:rPr>
+        <w:rFonts w:ascii="Wingdings" w:hAnsi="Wingdings" w:hint="default"/>
+      </w:rPr>
+    </w:lvl>
+    <w:lvl w:ilvl="6" w:tplc="04090001" w:tentative="1">
+      <w:start w:val="1"/>
+      <w:numFmt w:val="bullet"/>
+      <w:lvlText w:val=""/>
+      <w:lvlJc w:val="left"/>
+      <w:pPr>
+        <w:ind w:left="5040" w:hanging="360"/>
+      </w:pPr>
+      <w:rPr>
+        <w:rFonts w:ascii="Symbol" w:hAnsi="Symbol" w:hint="default"/>
+      </w:rPr>
+    </w:lvl>
+    <w:lvl w:ilvl="7" w:tplc="04090003" w:tentative="1">
+      <w:start w:val="1"/>
+      <w:numFmt w:val="bullet"/>
+      <w:lvlText w:val="o"/>
+      <w:lvlJc w:val="left"/>
+      <w:pPr>
+        <w:ind w:left="5760" w:hanging="360"/>
+      </w:pPr>
+      <w:rPr>
+        <w:rFonts w:ascii="Courier New" w:hAnsi="Courier New" w:cs="Courier New" w:hint="default"/>
+      </w:rPr>
+    </w:lvl>
+    <w:lvl w:ilvl="8" w:tplc="04090005" w:tentative="1">
+      <w:start w:val="1"/>
+      <w:numFmt w:val="bullet"/>
+      <w:lvlText w:val=""/>
+      <w:lvlJc w:val="left"/>
+      <w:pPr>
+        <w:ind w:left="6480" w:hanging="360"/>
+      </w:pPr>
+      <w:rPr>
+        <w:rFonts w:ascii="Wingdings" w:hAnsi="Wingdings" w:hint="default"/>
+      </w:rPr>
+    </w:lvl>
+  </w:abstractNum>
+  <w:abstractNum w:abstractNumId="1" w15:restartNumberingAfterBreak="0">
+    <w:nsid w:val="2A263B27"/>
+    <w:multiLevelType w:val="hybridMultilevel"/>
+    <w:tmpl w:val="87D09D64"/>
+    <w:lvl w:ilvl="0" w:tplc="04090001">
+      <w:start w:val="1"/>
+      <w:numFmt w:val="bullet"/>
+      <w:lvlText w:val=""/>
+      <w:lvlJc w:val="left"/>
+      <w:pPr>
+        <w:ind w:left="720" w:hanging="360"/>
+      </w:pPr>
+      <w:rPr>
+        <w:rFonts w:ascii="Symbol" w:hAnsi="Symbol" w:hint="default"/>
+      </w:rPr>
+    </w:lvl>
+    <w:lvl w:ilvl="1" w:tplc="04090003" w:tentative="1">
+      <w:start w:val="1"/>
+      <w:numFmt w:val="bullet"/>
+      <w:lvlText w:val="o"/>
+      <w:lvlJc w:val="left"/>
+      <w:pPr>
+        <w:ind w:left="1440" w:hanging="360"/>
+      </w:pPr>
+      <w:rPr>
+        <w:rFonts w:ascii="Courier New" w:hAnsi="Courier New" w:cs="Courier New" w:hint="default"/>
+      </w:rPr>
+    </w:lvl>
+    <w:lvl w:ilvl="2" w:tplc="04090005" w:tentative="1">
+      <w:start w:val="1"/>
+      <w:numFmt w:val="bullet"/>
+      <w:lvlText w:val=""/>
+      <w:lvlJc w:val="left"/>
+      <w:pPr>
+        <w:ind w:left="2160" w:hanging="360"/>
+      </w:pPr>
+      <w:rPr>
+        <w:rFonts w:ascii="Wingdings" w:hAnsi="Wingdings" w:hint="default"/>
+      </w:rPr>
+    </w:lvl>
+    <w:lvl w:ilvl="3" w:tplc="04090001" w:tentative="1">
+      <w:start w:val="1"/>
+      <w:numFmt w:val="bullet"/>
+      <w:lvlText w:val=""/>
+      <w:lvlJc w:val="left"/>
+      <w:pPr>
+        <w:ind w:left="2880" w:hanging="360"/>
+      </w:pPr>
+      <w:rPr>
+        <w:rFonts w:ascii="Symbol" w:hAnsi="Symbol" w:hint="default"/>
+      </w:rPr>
+    </w:lvl>
+    <w:lvl w:ilvl="4" w:tplc="04090003" w:tentative="1">
+      <w:start w:val="1"/>
+      <w:numFmt w:val="bullet"/>
+      <w:lvlText w:val="o"/>
+      <w:lvlJc w:val="left"/>
+      <w:pPr>
+        <w:ind w:left="3600" w:hanging="360"/>
+      </w:pPr>
+      <w:rPr>
+        <w:rFonts w:ascii="Courier New" w:hAnsi="Courier New" w:cs="Courier New" w:hint="default"/>
+      </w:rPr>
+    </w:lvl>
+    <w:lvl w:ilvl="5" w:tplc="04090005" w:tentative="1">
+      <w:start w:val="1"/>
+      <w:numFmt w:val="bullet"/>
+      <w:lvlText w:val=""/>
+      <w:lvlJc w:val="left"/>
+      <w:pPr>
+        <w:ind w:left="4320" w:hanging="360"/>
+      </w:pPr>
+      <w:rPr>
+        <w:rFonts w:ascii="Wingdings" w:hAnsi="Wingdings" w:hint="default"/>
+      </w:rPr>
+    </w:lvl>
+    <w:lvl w:ilvl="6" w:tplc="04090001" w:tentative="1">
+      <w:start w:val="1"/>
+      <w:numFmt w:val="bullet"/>
+      <w:lvlText w:val=""/>
+      <w:lvlJc w:val="left"/>
+      <w:pPr>
+        <w:ind w:left="5040" w:hanging="360"/>
+      </w:pPr>
+      <w:rPr>
+        <w:rFonts w:ascii="Symbol" w:hAnsi="Symbol" w:hint="default"/>
+      </w:rPr>
+    </w:lvl>
+    <w:lvl w:ilvl="7" w:tplc="04090003" w:tentative="1">
+      <w:start w:val="1"/>
+      <w:numFmt w:val="bullet"/>
+      <w:lvlText w:val="o"/>
+      <w:lvlJc w:val="left"/>
+      <w:pPr>
+        <w:ind w:left="5760" w:hanging="360"/>
+      </w:pPr>
+      <w:rPr>
+        <w:rFonts w:ascii="Courier New" w:hAnsi="Courier New" w:cs="Courier New" w:hint="default"/>
+      </w:rPr>
+    </w:lvl>
+    <w:lvl w:ilvl="8" w:tplc="04090005" w:tentative="1">
+      <w:start w:val="1"/>
+      <w:numFmt w:val="bullet"/>
+      <w:lvlText w:val=""/>
+      <w:lvlJc w:val="left"/>
+      <w:pPr>
+        <w:ind w:left="6480" w:hanging="360"/>
+      </w:pPr>
+      <w:rPr>
+        <w:rFonts w:ascii="Wingdings" w:hAnsi="Wingdings" w:hint="default"/>
+      </w:rPr>
+    </w:lvl>
+  </w:abstractNum>
+  <w:abstractNum w:abstractNumId="2" w15:restartNumberingAfterBreak="0">
+    <w:nsid w:val="3BA27443"/>
+    <w:multiLevelType w:val="hybridMultilevel"/>
+    <w:tmpl w:val="F7E6EF2C"/>
+    <w:lvl w:ilvl="0" w:tplc="04090001">
+      <w:start w:val="1"/>
+      <w:numFmt w:val="bullet"/>
+      <w:lvlText w:val=""/>
+      <w:lvlJc w:val="left"/>
+      <w:pPr>
+        <w:ind w:left="720" w:hanging="360"/>
+      </w:pPr>
+      <w:rPr>
+        <w:rFonts w:ascii="Symbol" w:hAnsi="Symbol" w:hint="default"/>
+      </w:rPr>
+    </w:lvl>
+    <w:lvl w:ilvl="1" w:tplc="04090003" w:tentative="1">
+      <w:start w:val="1"/>
+      <w:numFmt w:val="bullet"/>
+      <w:lvlText w:val="o"/>
+      <w:lvlJc w:val="left"/>
+      <w:pPr>
+        <w:ind w:left="1440" w:hanging="360"/>
+      </w:pPr>
+      <w:rPr>
+        <w:rFonts w:ascii="Courier New" w:hAnsi="Courier New" w:cs="Courier New" w:hint="default"/>
+      </w:rPr>
+    </w:lvl>
+    <w:lvl w:ilvl="2" w:tplc="04090005" w:tentative="1">
+      <w:start w:val="1"/>
+      <w:numFmt w:val="bullet"/>
+      <w:lvlText w:val=""/>
+      <w:lvlJc w:val="left"/>
+      <w:pPr>
+        <w:ind w:left="2160" w:hanging="360"/>
+      </w:pPr>
+      <w:rPr>
+        <w:rFonts w:ascii="Wingdings" w:hAnsi="Wingdings" w:hint="default"/>
+      </w:rPr>
+    </w:lvl>
+    <w:lvl w:ilvl="3" w:tplc="04090001" w:tentative="1">
+      <w:start w:val="1"/>
+      <w:numFmt w:val="bullet"/>
+      <w:lvlText w:val=""/>
+      <w:lvlJc w:val="left"/>
+      <w:pPr>
+        <w:ind w:left="2880" w:hanging="360"/>
+      </w:pPr>
+      <w:rPr>
+        <w:rFonts w:ascii="Symbol" w:hAnsi="Symbol" w:hint="default"/>
+      </w:rPr>
+    </w:lvl>
+    <w:lvl w:ilvl="4" w:tplc="04090003" w:tentative="1">
+      <w:start w:val="1"/>
+      <w:numFmt w:val="bullet"/>
+      <w:lvlText w:val="o"/>
+      <w:lvlJc w:val="left"/>
+      <w:pPr>
+        <w:ind w:left="3600" w:hanging="360"/>
+      </w:pPr>
+      <w:rPr>
+        <w:rFonts w:ascii="Courier New" w:hAnsi="Courier New" w:cs="Courier New" w:hint="default"/>
+      </w:rPr>
+    </w:lvl>
+    <w:lvl w:ilvl="5" w:tplc="04090005" w:tentative="1">
+      <w:start w:val="1"/>
+      <w:numFmt w:val="bullet"/>
+      <w:lvlText w:val=""/>
+      <w:lvlJc w:val="left"/>
+      <w:pPr>
+        <w:ind w:left="4320" w:hanging="360"/>
+      </w:pPr>
+      <w:rPr>
+        <w:rFonts w:ascii="Wingdings" w:hAnsi="Wingdings" w:hint="default"/>
+      </w:rPr>
+    </w:lvl>
+    <w:lvl w:ilvl="6" w:tplc="04090001" w:tentative="1">
+      <w:start w:val="1"/>
+      <w:numFmt w:val="bullet"/>
+      <w:lvlText w:val=""/>
+      <w:lvlJc w:val="left"/>
+      <w:pPr>
+        <w:ind w:left="5040" w:hanging="360"/>
+      </w:pPr>
+      <w:rPr>
+        <w:rFonts w:ascii="Symbol" w:hAnsi="Symbol" w:hint="default"/>
+      </w:rPr>
+    </w:lvl>
+    <w:lvl w:ilvl="7" w:tplc="04090003" w:tentative="1">
+      <w:start w:val="1"/>
+      <w:numFmt w:val="bullet"/>
+      <w:lvlText w:val="o"/>
+      <w:lvlJc w:val="left"/>
+      <w:pPr>
+        <w:ind w:left="5760" w:hanging="360"/>
+      </w:pPr>
+      <w:rPr>
+        <w:rFonts w:ascii="Courier New" w:hAnsi="Courier New" w:cs="Courier New" w:hint="default"/>
+      </w:rPr>
+    </w:lvl>
+    <w:lvl w:ilvl="8" w:tplc="04090005" w:tentative="1">
+      <w:start w:val="1"/>
+      <w:numFmt w:val="bullet"/>
+      <w:lvlText w:val=""/>
+      <w:lvlJc w:val="left"/>
+      <w:pPr>
+        <w:ind w:left="6480" w:hanging="360"/>
+      </w:pPr>
+      <w:rPr>
+        <w:rFonts w:ascii="Wingdings" w:hAnsi="Wingdings" w:hint="default"/>
+      </w:rPr>
+    </w:lvl>
+  </w:abstractNum>
+  <w:abstractNum w:abstractNumId="3" w15:restartNumberingAfterBreak="0">
+    <w:nsid w:val="4034561F"/>
+    <w:multiLevelType w:val="hybridMultilevel"/>
+    <w:tmpl w:val="6C8CAF48"/>
+    <w:lvl w:ilvl="0" w:tplc="04090001">
+      <w:start w:val="1"/>
+      <w:numFmt w:val="bullet"/>
+      <w:lvlText w:val=""/>
+      <w:lvlJc w:val="left"/>
+      <w:pPr>
+        <w:ind w:left="720" w:hanging="360"/>
+      </w:pPr>
+      <w:rPr>
+        <w:rFonts w:ascii="Symbol" w:hAnsi="Symbol" w:hint="default"/>
+      </w:rPr>
+    </w:lvl>
+    <w:lvl w:ilvl="1" w:tplc="04090003" w:tentative="1">
+      <w:start w:val="1"/>
+      <w:numFmt w:val="bullet"/>
+      <w:lvlText w:val="o"/>
+      <w:lvlJc w:val="left"/>
+      <w:pPr>
+        <w:ind w:left="1440" w:hanging="360"/>
+      </w:pPr>
+      <w:rPr>
+        <w:rFonts w:ascii="Courier New" w:hAnsi="Courier New" w:cs="Courier New" w:hint="default"/>
+      </w:rPr>
+    </w:lvl>
+    <w:lvl w:ilvl="2" w:tplc="04090005" w:tentative="1">
+      <w:start w:val="1"/>
+      <w:numFmt w:val="bullet"/>
+      <w:lvlText w:val=""/>
+      <w:lvlJc w:val="left"/>
+      <w:pPr>
+        <w:ind w:left="2160" w:hanging="360"/>
+      </w:pPr>
+      <w:rPr>
+        <w:rFonts w:ascii="Wingdings" w:hAnsi="Wingdings" w:hint="default"/>
+      </w:rPr>
+    </w:lvl>
+    <w:lvl w:ilvl="3" w:tplc="04090001" w:tentative="1">
+      <w:start w:val="1"/>
+      <w:numFmt w:val="bullet"/>
+      <w:lvlText w:val=""/>
+      <w:lvlJc w:val="left"/>
+      <w:pPr>
+        <w:ind w:left="2880" w:hanging="360"/>
+      </w:pPr>
+      <w:rPr>
+        <w:rFonts w:ascii="Symbol" w:hAnsi="Symbol" w:hint="default"/>
+      </w:rPr>
+    </w:lvl>
+    <w:lvl w:ilvl="4" w:tplc="04090003" w:tentative="1">
+      <w:start w:val="1"/>
+      <w:numFmt w:val="bullet"/>
+      <w:lvlText w:val="o"/>
+      <w:lvlJc w:val="left"/>
+      <w:pPr>
+        <w:ind w:left="3600" w:hanging="360"/>
+      </w:pPr>
+      <w:rPr>
+        <w:rFonts w:ascii="Courier New" w:hAnsi="Courier New" w:cs="Courier New" w:hint="default"/>
+      </w:rPr>
+    </w:lvl>
+    <w:lvl w:ilvl="5" w:tplc="04090005" w:tentative="1">
+      <w:start w:val="1"/>
+      <w:numFmt w:val="bullet"/>
+      <w:lvlText w:val=""/>
+      <w:lvlJc w:val="left"/>
+      <w:pPr>
+        <w:ind w:left="4320" w:hanging="360"/>
+      </w:pPr>
+      <w:rPr>
+        <w:rFonts w:ascii="Wingdings" w:hAnsi="Wingdings" w:hint="default"/>
+      </w:rPr>
+    </w:lvl>
+    <w:lvl w:ilvl="6" w:tplc="04090001" w:tentative="1">
+      <w:start w:val="1"/>
+      <w:numFmt w:val="bullet"/>
+      <w:lvlText w:val=""/>
+      <w:lvlJc w:val="left"/>
+      <w:pPr>
+        <w:ind w:left="5040" w:hanging="360"/>
+      </w:pPr>
+      <w:rPr>
+        <w:rFonts w:ascii="Symbol" w:hAnsi="Symbol" w:hint="default"/>
+      </w:rPr>
+    </w:lvl>
+    <w:lvl w:ilvl="7" w:tplc="04090003" w:tentative="1">
+      <w:start w:val="1"/>
+      <w:numFmt w:val="bullet"/>
+      <w:lvlText w:val="o"/>
+      <w:lvlJc w:val="left"/>
+      <w:pPr>
+        <w:ind w:left="5760" w:hanging="360"/>
+      </w:pPr>
+      <w:rPr>
+        <w:rFonts w:ascii="Courier New" w:hAnsi="Courier New" w:cs="Courier New" w:hint="default"/>
+      </w:rPr>
+    </w:lvl>
+    <w:lvl w:ilvl="8" w:tplc="04090005" w:tentative="1">
+      <w:start w:val="1"/>
+      <w:numFmt w:val="bullet"/>
+      <w:lvlText w:val=""/>
+      <w:lvlJc w:val="left"/>
+      <w:pPr>
+        <w:ind w:left="6480" w:hanging="360"/>
+      </w:pPr>
+      <w:rPr>
+        <w:rFonts w:ascii="Wingdings" w:hAnsi="Wingdings" w:hint="default"/>
+      </w:rPr>
+    </w:lvl>
+  </w:abstractNum>
+  <w:abstractNum w:abstractNumId="4" w15:restartNumberingAfterBreak="0">
+    <w:nsid w:val="512A7EED"/>
+    <w:multiLevelType w:val="hybridMultilevel"/>
+    <w:tmpl w:val="400A1C20"/>
+    <w:lvl w:ilvl="0" w:tplc="04090001">
+      <w:start w:val="1"/>
+      <w:numFmt w:val="bullet"/>
+      <w:lvlText w:val=""/>
+      <w:lvlJc w:val="left"/>
+      <w:pPr>
+        <w:ind w:left="720" w:hanging="360"/>
+      </w:pPr>
+      <w:rPr>
+        <w:rFonts w:ascii="Symbol" w:hAnsi="Symbol" w:hint="default"/>
+      </w:rPr>
+    </w:lvl>
+    <w:lvl w:ilvl="1" w:tplc="04090003" w:tentative="1">
+      <w:start w:val="1"/>
+      <w:numFmt w:val="bullet"/>
+      <w:lvlText w:val="o"/>
+      <w:lvlJc w:val="left"/>
+      <w:pPr>
+        <w:ind w:left="1440" w:hanging="360"/>
+      </w:pPr>
+      <w:rPr>
+        <w:rFonts w:ascii="Courier New" w:hAnsi="Courier New" w:cs="Courier New" w:hint="default"/>
+      </w:rPr>
+    </w:lvl>
+    <w:lvl w:ilvl="2" w:tplc="04090005" w:tentative="1">
+      <w:start w:val="1"/>
+      <w:numFmt w:val="bullet"/>
+      <w:lvlText w:val=""/>
+      <w:lvlJc w:val="left"/>
+      <w:pPr>
+        <w:ind w:left="2160" w:hanging="360"/>
+      </w:pPr>
+      <w:rPr>
+        <w:rFonts w:ascii="Wingdings" w:hAnsi="Wingdings" w:hint="default"/>
+      </w:rPr>
+    </w:lvl>
+    <w:lvl w:ilvl="3" w:tplc="04090001" w:tentative="1">
+      <w:start w:val="1"/>
+      <w:numFmt w:val="bullet"/>
+      <w:lvlText w:val=""/>
+      <w:lvlJc w:val="left"/>
+      <w:pPr>
+        <w:ind w:left="2880" w:hanging="360"/>
+      </w:pPr>
+      <w:rPr>
+        <w:rFonts w:ascii="Symbol" w:hAnsi="Symbol" w:hint="default"/>
+      </w:rPr>
+    </w:lvl>
+    <w:lvl w:ilvl="4" w:tplc="04090003" w:tentative="1">
+      <w:start w:val="1"/>
+      <w:numFmt w:val="bullet"/>
+      <w:lvlText w:val="o"/>
+      <w:lvlJc w:val="left"/>
+      <w:pPr>
+        <w:ind w:left="3600" w:hanging="360"/>
+      </w:pPr>
+      <w:rPr>
+        <w:rFonts w:ascii="Courier New" w:hAnsi="Courier New" w:cs="Courier New" w:hint="default"/>
+      </w:rPr>
+    </w:lvl>
+    <w:lvl w:ilvl="5" w:tplc="04090005" w:tentative="1">
+      <w:start w:val="1"/>
+      <w:numFmt w:val="bullet"/>
+      <w:lvlText w:val=""/>
+      <w:lvlJc w:val="left"/>
+      <w:pPr>
+        <w:ind w:left="4320" w:hanging="360"/>
+      </w:pPr>
+      <w:rPr>
+        <w:rFonts w:ascii="Wingdings" w:hAnsi="Wingdings" w:hint="default"/>
+      </w:rPr>
+    </w:lvl>
+    <w:lvl w:ilvl="6" w:tplc="04090001" w:tentative="1">
+      <w:start w:val="1"/>
+      <w:numFmt w:val="bullet"/>
+      <w:lvlText w:val=""/>
+      <w:lvlJc w:val="left"/>
+      <w:pPr>
+        <w:ind w:left="5040" w:hanging="360"/>
+      </w:pPr>
+      <w:rPr>
+        <w:rFonts w:ascii="Symbol" w:hAnsi="Symbol" w:hint="default"/>
+      </w:rPr>
+    </w:lvl>
+    <w:lvl w:ilvl="7" w:tplc="04090003" w:tentative="1">
+      <w:start w:val="1"/>
+      <w:numFmt w:val="bullet"/>
+      <w:lvlText w:val="o"/>
+      <w:lvlJc w:val="left"/>
+      <w:pPr>
+        <w:ind w:left="5760" w:hanging="360"/>
+      </w:pPr>
+      <w:rPr>
+        <w:rFonts w:ascii="Courier New" w:hAnsi="Courier New" w:cs="Courier New" w:hint="default"/>
+      </w:rPr>
+    </w:lvl>
+    <w:lvl w:ilvl="8" w:tplc="04090005" w:tentative="1">
+      <w:start w:val="1"/>
+      <w:numFmt w:val="bullet"/>
+      <w:lvlText w:val=""/>
+      <w:lvlJc w:val="left"/>
+      <w:pPr>
+        <w:ind w:left="6480" w:hanging="360"/>
+      </w:pPr>
+      <w:rPr>
+        <w:rFonts w:ascii="Wingdings" w:hAnsi="Wingdings" w:hint="default"/>
+      </w:rPr>
+    </w:lvl>
+  </w:abstractNum>
+  <w:abstractNum w:abstractNumId="5" w15:restartNumberingAfterBreak="0">
+    <w:nsid w:val="739D31B6"/>
+    <w:multiLevelType w:val="hybridMultilevel"/>
+    <w:tmpl w:val="C1E63406"/>
+    <w:lvl w:ilvl="0" w:tplc="04090001">
+      <w:start w:val="1"/>
+      <w:numFmt w:val="bullet"/>
+      <w:lvlText w:val=""/>
+      <w:lvlJc w:val="left"/>
+      <w:pPr>
+        <w:ind w:left="720" w:hanging="360"/>
+      </w:pPr>
+      <w:rPr>
+        <w:rFonts w:ascii="Symbol" w:hAnsi="Symbol" w:hint="default"/>
+      </w:rPr>
+    </w:lvl>
+    <w:lvl w:ilvl="1" w:tplc="04090003" w:tentative="1">
+      <w:start w:val="1"/>
+      <w:numFmt w:val="bullet"/>
+      <w:lvlText w:val="o"/>
+      <w:lvlJc w:val="left"/>
+      <w:pPr>
+        <w:ind w:left="1440" w:hanging="360"/>
+      </w:pPr>
+      <w:rPr>
+        <w:rFonts w:ascii="Courier New" w:hAnsi="Courier New" w:cs="Courier New" w:hint="default"/>
+      </w:rPr>
+    </w:lvl>
+    <w:lvl w:ilvl="2" w:tplc="04090005" w:tentative="1">
+      <w:start w:val="1"/>
+      <w:numFmt w:val="bullet"/>
+      <w:lvlText w:val=""/>
+      <w:lvlJc w:val="left"/>
+      <w:pPr>
+        <w:ind w:left="2160" w:hanging="360"/>
+      </w:pPr>
+      <w:rPr>
+        <w:rFonts w:ascii="Wingdings" w:hAnsi="Wingdings" w:hint="default"/>
+      </w:rPr>
+    </w:lvl>
+    <w:lvl w:ilvl="3" w:tplc="04090001" w:tentative="1">
+      <w:start w:val="1"/>
+      <w:numFmt w:val="bullet"/>
+      <w:lvlText w:val=""/>
+      <w:lvlJc w:val="left"/>
+      <w:pPr>
+        <w:ind w:left="2880" w:hanging="360"/>
+      </w:pPr>
+      <w:rPr>
+        <w:rFonts w:ascii="Symbol" w:hAnsi="Symbol" w:hint="default"/>
+      </w:rPr>
+    </w:lvl>
+    <w:lvl w:ilvl="4" w:tplc="04090003" w:tentative="1">
+      <w:start w:val="1"/>
+      <w:numFmt w:val="bullet"/>
+      <w:lvlText w:val="o"/>
+      <w:lvlJc w:val="left"/>
+      <w:pPr>
+        <w:ind w:left="3600" w:hanging="360"/>
+      </w:pPr>
+      <w:rPr>
+        <w:rFonts w:ascii="Courier New" w:hAnsi="Courier New" w:cs="Courier New" w:hint="default"/>
+      </w:rPr>
+    </w:lvl>
+    <w:lvl w:ilvl="5" w:tplc="04090005" w:tentative="1">
+      <w:start w:val="1"/>
+      <w:numFmt w:val="bullet"/>
+      <w:lvlText w:val=""/>
+      <w:lvlJc w:val="left"/>
+      <w:pPr>
+        <w:ind w:left="4320" w:hanging="360"/>
+      </w:pPr>
+      <w:rPr>
+        <w:rFonts w:ascii="Wingdings" w:hAnsi="Wingdings" w:hint="default"/>
+      </w:rPr>
+    </w:lvl>
+    <w:lvl w:ilvl="6" w:tplc="04090001" w:tentative="1">
+      <w:start w:val="1"/>
+      <w:numFmt w:val="bullet"/>
+      <w:lvlText w:val=""/>
+      <w:lvlJc w:val="left"/>
+      <w:pPr>
+        <w:ind w:left="5040" w:hanging="360"/>
+      </w:pPr>
+      <w:rPr>
+        <w:rFonts w:ascii="Symbol" w:hAnsi="Symbol" w:hint="default"/>
+      </w:rPr>
+    </w:lvl>
+    <w:lvl w:ilvl="7" w:tplc="04090003" w:tentative="1">
+      <w:start w:val="1"/>
+      <w:numFmt w:val="bullet"/>
+      <w:lvlText w:val="o"/>
+      <w:lvlJc w:val="left"/>
+      <w:pPr>
+        <w:ind w:left="5760" w:hanging="360"/>
+      </w:pPr>
+      <w:rPr>
+        <w:rFonts w:ascii="Courier New" w:hAnsi="Courier New" w:cs="Courier New" w:hint="default"/>
+      </w:rPr>
+    </w:lvl>
+    <w:lvl w:ilvl="8" w:tplc="04090005" w:tentative="1">
+      <w:start w:val="1"/>
+      <w:numFmt w:val="bullet"/>
+      <w:lvlText w:val=""/>
+      <w:lvlJc w:val="left"/>
+      <w:pPr>
+        <w:ind w:left="6480" w:hanging="360"/>
+      </w:pPr>
+      <w:rPr>
+        <w:rFonts w:ascii="Wingdings" w:hAnsi="Wingdings" w:hint="default"/>
+      </w:rPr>
+    </w:lvl>
+  </w:abstractNum>
+  <w:num w:numId="1">
+    <w:abstractNumId w:val="2"/>
+  </w:num>
+  <w:num w:numId="2">
+    <w:abstractNumId w:val="0"/>
+  </w:num>
+  <w:num w:numId="3">
+    <w:abstractNumId w:val="1"/>
+  </w:num>
+  <w:num w:numId="4">
+    <w:abstractNumId w:val="4"/>
+  </w:num>
+  <w:num w:numId="5">
+    <w:abstractNumId w:val="3"/>
+  </w:num>
+  <w:num w:numId="6">
+    <w:abstractNumId w:val="5"/>
+  </w:num>
+</w:numbering>
 </file>
 
 <file path=word/styles.xml><?xml version="1.0" encoding="utf-8"?>
@@ -159,6 +1423,7 @@
     <w:lsdException w:name="HTML Sample" w:semiHidden="1" w:unhideWhenUsed="1"/>
     <w:lsdException w:name="HTML Typewriter" w:semiHidden="1" w:unhideWhenUsed="1"/>
     <w:lsdException w:name="HTML Variable" w:semiHidden="1" w:unhideWhenUsed="1"/>
+    <w:lsdException w:name="Normal Table" w:semiHidden="1" w:unhideWhenUsed="1"/>
     <w:lsdException w:name="annotation subject" w:semiHidden="1" w:unhideWhenUsed="1"/>
     <w:lsdException w:name="No List" w:semiHidden="1" w:unhideWhenUsed="1"/>
     <w:lsdException w:name="Outline List 1" w:semiHidden="1" w:unhideWhenUsed="1"/>
@@ -205,8 +1470,10 @@
     <w:lsdException w:name="Table Subtle 2" w:semiHidden="1" w:unhideWhenUsed="1"/>
     <w:lsdException w:name="Table Web 1" w:semiHidden="1" w:unhideWhenUsed="1"/>
     <w:lsdException w:name="Table Web 2" w:semiHidden="1" w:unhideWhenUsed="1"/>
+    <w:lsdException w:name="Table Web 3" w:semiHidden="1" w:unhideWhenUsed="1"/>
     <w:lsdException w:name="Balloon Text" w:semiHidden="1" w:unhideWhenUsed="1"/>
     <w:lsdException w:name="Table Grid" w:uiPriority="39"/>
+    <w:lsdException w:name="Table Theme" w:semiHidden="1" w:unhideWhenUsed="1"/>
     <w:lsdException w:name="Placeholder Text" w:semiHidden="1"/>
     <w:lsdException w:name="No Spacing" w:uiPriority="1" w:qFormat="1"/>
     <w:lsdException w:name="Light Shading" w:uiPriority="60"/>
@@ -458,6 +1725,17 @@
     <w:uiPriority w:val="99"/>
     <w:semiHidden/>
     <w:unhideWhenUsed/>
+  </w:style>
+  <w:style w:type="paragraph" w:styleId="ListParagraph">
+    <w:name w:val="List Paragraph"/>
+    <w:basedOn w:val="Normal"/>
+    <w:uiPriority w:val="34"/>
+    <w:qFormat/>
+    <w:rsid w:val="00EC15F3"/>
+    <w:pPr>
+      <w:ind w:left="720"/>
+      <w:contextualSpacing/>
+    </w:pPr>
   </w:style>
 </w:styles>
 </file>

</xml_diff>